<commit_message>
added new word doc
</commit_message>
<xml_diff>
--- a/COMP_1314_37572474.docx
+++ b/COMP_1314_37572474.docx
@@ -34,7 +34,7 @@
     </w:p>
     <w:sdt>
       <w:sdtPr>
-        <w:id w:val="837532194"/>
+        <w:id w:val="1135849680"/>
         <w:docPartObj>
           <w:docPartGallery w:val="Table of Contents"/>
           <w:docPartUnique/>
@@ -56,12 +56,12 @@
             <w:fldChar w:fldCharType="begin"/>
           </w:r>
           <w:r>
-            <w:instrText xml:space="preserve">TOC \o \z \u \h</w:instrText>
+            <w:instrText xml:space="preserve">TOC \o "1-9" \z \u \h</w:instrText>
           </w:r>
           <w:r>
             <w:fldChar w:fldCharType="separate"/>
           </w:r>
-          <w:hyperlink w:anchor="_Toc1828277334">
+          <w:hyperlink w:anchor="_Toc163376834">
             <w:r>
               <w:rPr>
                 <w:rStyle w:val="Hyperlink"/>
@@ -75,7 +75,7 @@
               <w:fldChar w:fldCharType="begin"/>
             </w:r>
             <w:r>
-              <w:instrText xml:space="preserve">PAGEREF _Toc1828277334 \h</w:instrText>
+              <w:instrText xml:space="preserve">PAGEREF _Toc163376834 \h</w:instrText>
             </w:r>
             <w:r>
               <w:fldChar w:fldCharType="separate"/>
@@ -84,7 +84,7 @@
               <w:rPr>
                 <w:rStyle w:val="Hyperlink"/>
               </w:rPr>
-              <w:t>1</w:t>
+              <w:t>2</w:t>
             </w:r>
             <w:r>
               <w:fldChar w:fldCharType="end"/>
@@ -102,7 +102,7 @@
               <w:rStyle w:val="Hyperlink"/>
             </w:rPr>
           </w:pPr>
-          <w:hyperlink w:anchor="_Toc1613949909">
+          <w:hyperlink w:anchor="_Toc687917974">
             <w:r>
               <w:rPr>
                 <w:rStyle w:val="Hyperlink"/>
@@ -116,7 +116,7 @@
               <w:fldChar w:fldCharType="begin"/>
             </w:r>
             <w:r>
-              <w:instrText xml:space="preserve">PAGEREF _Toc1613949909 \h</w:instrText>
+              <w:instrText xml:space="preserve">PAGEREF _Toc687917974 \h</w:instrText>
             </w:r>
             <w:r>
               <w:fldChar w:fldCharType="separate"/>
@@ -143,7 +143,7 @@
               <w:rStyle w:val="Hyperlink"/>
             </w:rPr>
           </w:pPr>
-          <w:hyperlink w:anchor="_Toc213232567">
+          <w:hyperlink w:anchor="_Toc1409744740">
             <w:r>
               <w:rPr>
                 <w:rStyle w:val="Hyperlink"/>
@@ -157,7 +157,7 @@
               <w:fldChar w:fldCharType="begin"/>
             </w:r>
             <w:r>
-              <w:instrText xml:space="preserve">PAGEREF _Toc213232567 \h</w:instrText>
+              <w:instrText xml:space="preserve">PAGEREF _Toc1409744740 \h</w:instrText>
             </w:r>
             <w:r>
               <w:fldChar w:fldCharType="separate"/>
@@ -166,7 +166,7 @@
               <w:rPr>
                 <w:rStyle w:val="Hyperlink"/>
               </w:rPr>
-              <w:t>2</w:t>
+              <w:t>3</w:t>
             </w:r>
             <w:r>
               <w:fldChar w:fldCharType="end"/>
@@ -184,7 +184,7 @@
               <w:rStyle w:val="Hyperlink"/>
             </w:rPr>
           </w:pPr>
-          <w:hyperlink w:anchor="_Toc840978139">
+          <w:hyperlink w:anchor="_Toc1529878978">
             <w:r>
               <w:rPr>
                 <w:rStyle w:val="Hyperlink"/>
@@ -198,7 +198,7 @@
               <w:fldChar w:fldCharType="begin"/>
             </w:r>
             <w:r>
-              <w:instrText xml:space="preserve">PAGEREF _Toc840978139 \h</w:instrText>
+              <w:instrText xml:space="preserve">PAGEREF _Toc1529878978 \h</w:instrText>
             </w:r>
             <w:r>
               <w:fldChar w:fldCharType="separate"/>
@@ -207,7 +207,7 @@
               <w:rPr>
                 <w:rStyle w:val="Hyperlink"/>
               </w:rPr>
-              <w:t>2</w:t>
+              <w:t>3</w:t>
             </w:r>
             <w:r>
               <w:fldChar w:fldCharType="end"/>
@@ -225,7 +225,7 @@
               <w:rStyle w:val="Hyperlink"/>
             </w:rPr>
           </w:pPr>
-          <w:hyperlink w:anchor="_Toc1921518502">
+          <w:hyperlink w:anchor="_Toc1780317248">
             <w:r>
               <w:rPr>
                 <w:rStyle w:val="Hyperlink"/>
@@ -239,7 +239,7 @@
               <w:fldChar w:fldCharType="begin"/>
             </w:r>
             <w:r>
-              <w:instrText xml:space="preserve">PAGEREF _Toc1921518502 \h</w:instrText>
+              <w:instrText xml:space="preserve">PAGEREF _Toc1780317248 \h</w:instrText>
             </w:r>
             <w:r>
               <w:fldChar w:fldCharType="separate"/>
@@ -248,7 +248,7 @@
               <w:rPr>
                 <w:rStyle w:val="Hyperlink"/>
               </w:rPr>
-              <w:t>3</w:t>
+              <w:t>4</w:t>
             </w:r>
             <w:r>
               <w:fldChar w:fldCharType="end"/>
@@ -266,7 +266,7 @@
               <w:rStyle w:val="Hyperlink"/>
             </w:rPr>
           </w:pPr>
-          <w:hyperlink w:anchor="_Toc1784602705">
+          <w:hyperlink w:anchor="_Toc954348432">
             <w:r>
               <w:rPr>
                 <w:rStyle w:val="Hyperlink"/>
@@ -280,7 +280,7 @@
               <w:fldChar w:fldCharType="begin"/>
             </w:r>
             <w:r>
-              <w:instrText xml:space="preserve">PAGEREF _Toc1784602705 \h</w:instrText>
+              <w:instrText xml:space="preserve">PAGEREF _Toc954348432 \h</w:instrText>
             </w:r>
             <w:r>
               <w:fldChar w:fldCharType="separate"/>
@@ -289,7 +289,7 @@
               <w:rPr>
                 <w:rStyle w:val="Hyperlink"/>
               </w:rPr>
-              <w:t>3</w:t>
+              <w:t>5</w:t>
             </w:r>
             <w:r>
               <w:fldChar w:fldCharType="end"/>
@@ -307,7 +307,7 @@
               <w:rStyle w:val="Hyperlink"/>
             </w:rPr>
           </w:pPr>
-          <w:hyperlink w:anchor="_Toc754974241">
+          <w:hyperlink w:anchor="_Toc2122083805">
             <w:r>
               <w:rPr>
                 <w:rStyle w:val="Hyperlink"/>
@@ -321,7 +321,7 @@
               <w:fldChar w:fldCharType="begin"/>
             </w:r>
             <w:r>
-              <w:instrText xml:space="preserve">PAGEREF _Toc754974241 \h</w:instrText>
+              <w:instrText xml:space="preserve">PAGEREF _Toc2122083805 \h</w:instrText>
             </w:r>
             <w:r>
               <w:fldChar w:fldCharType="separate"/>
@@ -330,7 +330,7 @@
               <w:rPr>
                 <w:rStyle w:val="Hyperlink"/>
               </w:rPr>
-              <w:t>4</w:t>
+              <w:t>5</w:t>
             </w:r>
             <w:r>
               <w:fldChar w:fldCharType="end"/>
@@ -348,7 +348,7 @@
               <w:rStyle w:val="Hyperlink"/>
             </w:rPr>
           </w:pPr>
-          <w:hyperlink w:anchor="_Toc1380745602">
+          <w:hyperlink w:anchor="_Toc456754348">
             <w:r>
               <w:rPr>
                 <w:rStyle w:val="Hyperlink"/>
@@ -362,7 +362,7 @@
               <w:fldChar w:fldCharType="begin"/>
             </w:r>
             <w:r>
-              <w:instrText xml:space="preserve">PAGEREF _Toc1380745602 \h</w:instrText>
+              <w:instrText xml:space="preserve">PAGEREF _Toc456754348 \h</w:instrText>
             </w:r>
             <w:r>
               <w:fldChar w:fldCharType="separate"/>
@@ -371,7 +371,7 @@
               <w:rPr>
                 <w:rStyle w:val="Hyperlink"/>
               </w:rPr>
-              <w:t>4</w:t>
+              <w:t>5</w:t>
             </w:r>
             <w:r>
               <w:fldChar w:fldCharType="end"/>
@@ -389,7 +389,7 @@
               <w:rStyle w:val="Hyperlink"/>
             </w:rPr>
           </w:pPr>
-          <w:hyperlink w:anchor="_Toc296190155">
+          <w:hyperlink w:anchor="_Toc909765241">
             <w:r>
               <w:rPr>
                 <w:rStyle w:val="Hyperlink"/>
@@ -403,7 +403,7 @@
               <w:fldChar w:fldCharType="begin"/>
             </w:r>
             <w:r>
-              <w:instrText xml:space="preserve">PAGEREF _Toc296190155 \h</w:instrText>
+              <w:instrText xml:space="preserve">PAGEREF _Toc909765241 \h</w:instrText>
             </w:r>
             <w:r>
               <w:fldChar w:fldCharType="separate"/>
@@ -412,7 +412,7 @@
               <w:rPr>
                 <w:rStyle w:val="Hyperlink"/>
               </w:rPr>
-              <w:t>4</w:t>
+              <w:t>5</w:t>
             </w:r>
             <w:r>
               <w:fldChar w:fldCharType="end"/>
@@ -430,7 +430,7 @@
               <w:rStyle w:val="Hyperlink"/>
             </w:rPr>
           </w:pPr>
-          <w:hyperlink w:anchor="_Toc1593008508">
+          <w:hyperlink w:anchor="_Toc191879904">
             <w:r>
               <w:rPr>
                 <w:rStyle w:val="Hyperlink"/>
@@ -444,7 +444,7 @@
               <w:fldChar w:fldCharType="begin"/>
             </w:r>
             <w:r>
-              <w:instrText xml:space="preserve">PAGEREF _Toc1593008508 \h</w:instrText>
+              <w:instrText xml:space="preserve">PAGEREF _Toc191879904 \h</w:instrText>
             </w:r>
             <w:r>
               <w:fldChar w:fldCharType="separate"/>
@@ -453,7 +453,7 @@
               <w:rPr>
                 <w:rStyle w:val="Hyperlink"/>
               </w:rPr>
-              <w:t>5</w:t>
+              <w:t>6</w:t>
             </w:r>
             <w:r>
               <w:fldChar w:fldCharType="end"/>
@@ -471,7 +471,7 @@
               <w:rStyle w:val="Hyperlink"/>
             </w:rPr>
           </w:pPr>
-          <w:hyperlink w:anchor="_Toc1242289599">
+          <w:hyperlink w:anchor="_Toc23910024">
             <w:r>
               <w:rPr>
                 <w:rStyle w:val="Hyperlink"/>
@@ -485,7 +485,7 @@
               <w:fldChar w:fldCharType="begin"/>
             </w:r>
             <w:r>
-              <w:instrText xml:space="preserve">PAGEREF _Toc1242289599 \h</w:instrText>
+              <w:instrText xml:space="preserve">PAGEREF _Toc23910024 \h</w:instrText>
             </w:r>
             <w:r>
               <w:fldChar w:fldCharType="separate"/>
@@ -494,7 +494,7 @@
               <w:rPr>
                 <w:rStyle w:val="Hyperlink"/>
               </w:rPr>
-              <w:t>5</w:t>
+              <w:t>7</w:t>
             </w:r>
             <w:r>
               <w:fldChar w:fldCharType="end"/>
@@ -512,7 +512,7 @@
               <w:rStyle w:val="Hyperlink"/>
             </w:rPr>
           </w:pPr>
-          <w:hyperlink w:anchor="_Toc2035793191">
+          <w:hyperlink w:anchor="_Toc11448940">
             <w:r>
               <w:rPr>
                 <w:rStyle w:val="Hyperlink"/>
@@ -526,7 +526,7 @@
               <w:fldChar w:fldCharType="begin"/>
             </w:r>
             <w:r>
-              <w:instrText xml:space="preserve">PAGEREF _Toc2035793191 \h</w:instrText>
+              <w:instrText xml:space="preserve">PAGEREF _Toc11448940 \h</w:instrText>
             </w:r>
             <w:r>
               <w:fldChar w:fldCharType="separate"/>
@@ -535,7 +535,7 @@
               <w:rPr>
                 <w:rStyle w:val="Hyperlink"/>
               </w:rPr>
-              <w:t>5</w:t>
+              <w:t>7</w:t>
             </w:r>
             <w:r>
               <w:fldChar w:fldCharType="end"/>
@@ -553,7 +553,7 @@
               <w:rStyle w:val="Hyperlink"/>
             </w:rPr>
           </w:pPr>
-          <w:hyperlink w:anchor="_Toc2140838884">
+          <w:hyperlink w:anchor="_Toc2146813784">
             <w:r>
               <w:rPr>
                 <w:rStyle w:val="Hyperlink"/>
@@ -567,7 +567,7 @@
               <w:fldChar w:fldCharType="begin"/>
             </w:r>
             <w:r>
-              <w:instrText xml:space="preserve">PAGEREF _Toc2140838884 \h</w:instrText>
+              <w:instrText xml:space="preserve">PAGEREF _Toc2146813784 \h</w:instrText>
             </w:r>
             <w:r>
               <w:fldChar w:fldCharType="separate"/>
@@ -576,7 +576,7 @@
               <w:rPr>
                 <w:rStyle w:val="Hyperlink"/>
               </w:rPr>
-              <w:t>6</w:t>
+              <w:t>8</w:t>
             </w:r>
             <w:r>
               <w:fldChar w:fldCharType="end"/>
@@ -594,7 +594,7 @@
               <w:rStyle w:val="Hyperlink"/>
             </w:rPr>
           </w:pPr>
-          <w:hyperlink w:anchor="_Toc192698412">
+          <w:hyperlink w:anchor="_Toc1320142396">
             <w:r>
               <w:rPr>
                 <w:rStyle w:val="Hyperlink"/>
@@ -608,7 +608,7 @@
               <w:fldChar w:fldCharType="begin"/>
             </w:r>
             <w:r>
-              <w:instrText xml:space="preserve">PAGEREF _Toc192698412 \h</w:instrText>
+              <w:instrText xml:space="preserve">PAGEREF _Toc1320142396 \h</w:instrText>
             </w:r>
             <w:r>
               <w:fldChar w:fldCharType="separate"/>
@@ -617,7 +617,7 @@
               <w:rPr>
                 <w:rStyle w:val="Hyperlink"/>
               </w:rPr>
-              <w:t>6</w:t>
+              <w:t>9</w:t>
             </w:r>
             <w:r>
               <w:fldChar w:fldCharType="end"/>
@@ -635,7 +635,7 @@
               <w:rStyle w:val="Hyperlink"/>
             </w:rPr>
           </w:pPr>
-          <w:hyperlink w:anchor="_Toc1986571408">
+          <w:hyperlink w:anchor="_Toc602201124">
             <w:r>
               <w:rPr>
                 <w:rStyle w:val="Hyperlink"/>
@@ -649,7 +649,7 @@
               <w:fldChar w:fldCharType="begin"/>
             </w:r>
             <w:r>
-              <w:instrText xml:space="preserve">PAGEREF _Toc1986571408 \h</w:instrText>
+              <w:instrText xml:space="preserve">PAGEREF _Toc602201124 \h</w:instrText>
             </w:r>
             <w:r>
               <w:fldChar w:fldCharType="separate"/>
@@ -658,7 +658,7 @@
               <w:rPr>
                 <w:rStyle w:val="Hyperlink"/>
               </w:rPr>
-              <w:t>7</w:t>
+              <w:t>9</w:t>
             </w:r>
             <w:r>
               <w:fldChar w:fldCharType="end"/>
@@ -676,7 +676,7 @@
               <w:rStyle w:val="Hyperlink"/>
             </w:rPr>
           </w:pPr>
-          <w:hyperlink w:anchor="_Toc1869934957">
+          <w:hyperlink w:anchor="_Toc475126287">
             <w:r>
               <w:rPr>
                 <w:rStyle w:val="Hyperlink"/>
@@ -690,7 +690,7 @@
               <w:fldChar w:fldCharType="begin"/>
             </w:r>
             <w:r>
-              <w:instrText xml:space="preserve">PAGEREF _Toc1869934957 \h</w:instrText>
+              <w:instrText xml:space="preserve">PAGEREF _Toc475126287 \h</w:instrText>
             </w:r>
             <w:r>
               <w:fldChar w:fldCharType="separate"/>
@@ -699,7 +699,7 @@
               <w:rPr>
                 <w:rStyle w:val="Hyperlink"/>
               </w:rPr>
-              <w:t>7</w:t>
+              <w:t>9</w:t>
             </w:r>
             <w:r>
               <w:fldChar w:fldCharType="end"/>
@@ -717,7 +717,7 @@
               <w:rStyle w:val="Hyperlink"/>
             </w:rPr>
           </w:pPr>
-          <w:hyperlink w:anchor="_Toc146707514">
+          <w:hyperlink w:anchor="_Toc1288982630">
             <w:r>
               <w:rPr>
                 <w:rStyle w:val="Hyperlink"/>
@@ -731,7 +731,7 @@
               <w:fldChar w:fldCharType="begin"/>
             </w:r>
             <w:r>
-              <w:instrText xml:space="preserve">PAGEREF _Toc146707514 \h</w:instrText>
+              <w:instrText xml:space="preserve">PAGEREF _Toc1288982630 \h</w:instrText>
             </w:r>
             <w:r>
               <w:fldChar w:fldCharType="separate"/>
@@ -740,7 +740,7 @@
               <w:rPr>
                 <w:rStyle w:val="Hyperlink"/>
               </w:rPr>
-              <w:t>7</w:t>
+              <w:t>9</w:t>
             </w:r>
             <w:r>
               <w:fldChar w:fldCharType="end"/>
@@ -758,7 +758,7 @@
               <w:rStyle w:val="Hyperlink"/>
             </w:rPr>
           </w:pPr>
-          <w:hyperlink w:anchor="_Toc672208828">
+          <w:hyperlink w:anchor="_Toc1876450608">
             <w:r>
               <w:rPr>
                 <w:rStyle w:val="Hyperlink"/>
@@ -772,7 +772,7 @@
               <w:fldChar w:fldCharType="begin"/>
             </w:r>
             <w:r>
-              <w:instrText xml:space="preserve">PAGEREF _Toc672208828 \h</w:instrText>
+              <w:instrText xml:space="preserve">PAGEREF _Toc1876450608 \h</w:instrText>
             </w:r>
             <w:r>
               <w:fldChar w:fldCharType="separate"/>
@@ -781,7 +781,7 @@
               <w:rPr>
                 <w:rStyle w:val="Hyperlink"/>
               </w:rPr>
-              <w:t>8</w:t>
+              <w:t>10</w:t>
             </w:r>
             <w:r>
               <w:fldChar w:fldCharType="end"/>
@@ -799,7 +799,7 @@
               <w:rStyle w:val="Hyperlink"/>
             </w:rPr>
           </w:pPr>
-          <w:hyperlink w:anchor="_Toc1380923519">
+          <w:hyperlink w:anchor="_Toc1112411780">
             <w:r>
               <w:rPr>
                 <w:rStyle w:val="Hyperlink"/>
@@ -813,7 +813,7 @@
               <w:fldChar w:fldCharType="begin"/>
             </w:r>
             <w:r>
-              <w:instrText xml:space="preserve">PAGEREF _Toc1380923519 \h</w:instrText>
+              <w:instrText xml:space="preserve">PAGEREF _Toc1112411780 \h</w:instrText>
             </w:r>
             <w:r>
               <w:fldChar w:fldCharType="separate"/>
@@ -822,7 +822,7 @@
               <w:rPr>
                 <w:rStyle w:val="Hyperlink"/>
               </w:rPr>
-              <w:t>8</w:t>
+              <w:t>11</w:t>
             </w:r>
             <w:r>
               <w:fldChar w:fldCharType="end"/>
@@ -840,7 +840,7 @@
               <w:rStyle w:val="Hyperlink"/>
             </w:rPr>
           </w:pPr>
-          <w:hyperlink w:anchor="_Toc2063606214">
+          <w:hyperlink w:anchor="_Toc926219788">
             <w:r>
               <w:rPr>
                 <w:rStyle w:val="Hyperlink"/>
@@ -854,7 +854,7 @@
               <w:fldChar w:fldCharType="begin"/>
             </w:r>
             <w:r>
-              <w:instrText xml:space="preserve">PAGEREF _Toc2063606214 \h</w:instrText>
+              <w:instrText xml:space="preserve">PAGEREF _Toc926219788 \h</w:instrText>
             </w:r>
             <w:r>
               <w:fldChar w:fldCharType="separate"/>
@@ -863,7 +863,7 @@
               <w:rPr>
                 <w:rStyle w:val="Hyperlink"/>
               </w:rPr>
-              <w:t>9</w:t>
+              <w:t>11</w:t>
             </w:r>
             <w:r>
               <w:fldChar w:fldCharType="end"/>
@@ -881,7 +881,7 @@
               <w:rStyle w:val="Hyperlink"/>
             </w:rPr>
           </w:pPr>
-          <w:hyperlink w:anchor="_Toc1985792627">
+          <w:hyperlink w:anchor="_Toc107895685">
             <w:r>
               <w:rPr>
                 <w:rStyle w:val="Hyperlink"/>
@@ -895,7 +895,7 @@
               <w:fldChar w:fldCharType="begin"/>
             </w:r>
             <w:r>
-              <w:instrText xml:space="preserve">PAGEREF _Toc1985792627 \h</w:instrText>
+              <w:instrText xml:space="preserve">PAGEREF _Toc107895685 \h</w:instrText>
             </w:r>
             <w:r>
               <w:fldChar w:fldCharType="separate"/>
@@ -904,7 +904,7 @@
               <w:rPr>
                 <w:rStyle w:val="Hyperlink"/>
               </w:rPr>
-              <w:t>9</w:t>
+              <w:t>12</w:t>
             </w:r>
             <w:r>
               <w:fldChar w:fldCharType="end"/>
@@ -922,7 +922,7 @@
               <w:rStyle w:val="Hyperlink"/>
             </w:rPr>
           </w:pPr>
-          <w:hyperlink w:anchor="_Toc1684035178">
+          <w:hyperlink w:anchor="_Toc1212649325">
             <w:r>
               <w:rPr>
                 <w:rStyle w:val="Hyperlink"/>
@@ -936,7 +936,7 @@
               <w:fldChar w:fldCharType="begin"/>
             </w:r>
             <w:r>
-              <w:instrText xml:space="preserve">PAGEREF _Toc1684035178 \h</w:instrText>
+              <w:instrText xml:space="preserve">PAGEREF _Toc1212649325 \h</w:instrText>
             </w:r>
             <w:r>
               <w:fldChar w:fldCharType="separate"/>
@@ -945,7 +945,7 @@
               <w:rPr>
                 <w:rStyle w:val="Hyperlink"/>
               </w:rPr>
-              <w:t>9</w:t>
+              <w:t>12</w:t>
             </w:r>
             <w:r>
               <w:fldChar w:fldCharType="end"/>
@@ -963,7 +963,7 @@
               <w:rStyle w:val="Hyperlink"/>
             </w:rPr>
           </w:pPr>
-          <w:hyperlink w:anchor="_Toc1726936634">
+          <w:hyperlink w:anchor="_Toc1559762820">
             <w:r>
               <w:rPr>
                 <w:rStyle w:val="Hyperlink"/>
@@ -977,7 +977,7 @@
               <w:fldChar w:fldCharType="begin"/>
             </w:r>
             <w:r>
-              <w:instrText xml:space="preserve">PAGEREF _Toc1726936634 \h</w:instrText>
+              <w:instrText xml:space="preserve">PAGEREF _Toc1559762820 \h</w:instrText>
             </w:r>
             <w:r>
               <w:fldChar w:fldCharType="separate"/>
@@ -986,7 +986,7 @@
               <w:rPr>
                 <w:rStyle w:val="Hyperlink"/>
               </w:rPr>
-              <w:t>10</w:t>
+              <w:t>13</w:t>
             </w:r>
             <w:r>
               <w:fldChar w:fldCharType="end"/>
@@ -1004,7 +1004,7 @@
               <w:rStyle w:val="Hyperlink"/>
             </w:rPr>
           </w:pPr>
-          <w:hyperlink w:anchor="_Toc1890246701">
+          <w:hyperlink w:anchor="_Toc100740298">
             <w:r>
               <w:rPr>
                 <w:rStyle w:val="Hyperlink"/>
@@ -1018,7 +1018,7 @@
               <w:fldChar w:fldCharType="begin"/>
             </w:r>
             <w:r>
-              <w:instrText xml:space="preserve">PAGEREF _Toc1890246701 \h</w:instrText>
+              <w:instrText xml:space="preserve">PAGEREF _Toc100740298 \h</w:instrText>
             </w:r>
             <w:r>
               <w:fldChar w:fldCharType="separate"/>
@@ -1027,7 +1027,7 @@
               <w:rPr>
                 <w:rStyle w:val="Hyperlink"/>
               </w:rPr>
-              <w:t>11</w:t>
+              <w:t>13</w:t>
             </w:r>
             <w:r>
               <w:fldChar w:fldCharType="end"/>
@@ -1045,7 +1045,7 @@
               <w:rStyle w:val="Hyperlink"/>
             </w:rPr>
           </w:pPr>
-          <w:hyperlink w:anchor="_Toc744995727">
+          <w:hyperlink w:anchor="_Toc2137049664">
             <w:r>
               <w:rPr>
                 <w:rStyle w:val="Hyperlink"/>
@@ -1059,7 +1059,7 @@
               <w:fldChar w:fldCharType="begin"/>
             </w:r>
             <w:r>
-              <w:instrText xml:space="preserve">PAGEREF _Toc744995727 \h</w:instrText>
+              <w:instrText xml:space="preserve">PAGEREF _Toc2137049664 \h</w:instrText>
             </w:r>
             <w:r>
               <w:fldChar w:fldCharType="separate"/>
@@ -1068,7 +1068,7 @@
               <w:rPr>
                 <w:rStyle w:val="Hyperlink"/>
               </w:rPr>
-              <w:t>11</w:t>
+              <w:t>14</w:t>
             </w:r>
             <w:r>
               <w:fldChar w:fldCharType="end"/>
@@ -1086,7 +1086,7 @@
               <w:rStyle w:val="Hyperlink"/>
             </w:rPr>
           </w:pPr>
-          <w:hyperlink w:anchor="_Toc1372594199">
+          <w:hyperlink w:anchor="_Toc318155179">
             <w:r>
               <w:rPr>
                 <w:rStyle w:val="Hyperlink"/>
@@ -1100,7 +1100,7 @@
               <w:fldChar w:fldCharType="begin"/>
             </w:r>
             <w:r>
-              <w:instrText xml:space="preserve">PAGEREF _Toc1372594199 \h</w:instrText>
+              <w:instrText xml:space="preserve">PAGEREF _Toc318155179 \h</w:instrText>
             </w:r>
             <w:r>
               <w:fldChar w:fldCharType="separate"/>
@@ -1109,7 +1109,7 @@
               <w:rPr>
                 <w:rStyle w:val="Hyperlink"/>
               </w:rPr>
-              <w:t>12</w:t>
+              <w:t>14</w:t>
             </w:r>
             <w:r>
               <w:fldChar w:fldCharType="end"/>
@@ -1127,7 +1127,7 @@
               <w:rStyle w:val="Hyperlink"/>
             </w:rPr>
           </w:pPr>
-          <w:hyperlink w:anchor="_Toc203949041">
+          <w:hyperlink w:anchor="_Toc1322194719">
             <w:r>
               <w:rPr>
                 <w:rStyle w:val="Hyperlink"/>
@@ -1141,7 +1141,7 @@
               <w:fldChar w:fldCharType="begin"/>
             </w:r>
             <w:r>
-              <w:instrText xml:space="preserve">PAGEREF _Toc203949041 \h</w:instrText>
+              <w:instrText xml:space="preserve">PAGEREF _Toc1322194719 \h</w:instrText>
             </w:r>
             <w:r>
               <w:fldChar w:fldCharType="separate"/>
@@ -1150,7 +1150,7 @@
               <w:rPr>
                 <w:rStyle w:val="Hyperlink"/>
               </w:rPr>
-              <w:t>12</w:t>
+              <w:t>15</w:t>
             </w:r>
             <w:r>
               <w:fldChar w:fldCharType="end"/>
@@ -1168,7 +1168,7 @@
               <w:rStyle w:val="Hyperlink"/>
             </w:rPr>
           </w:pPr>
-          <w:hyperlink w:anchor="_Toc1783111530">
+          <w:hyperlink w:anchor="_Toc1951610963">
             <w:r>
               <w:rPr>
                 <w:rStyle w:val="Hyperlink"/>
@@ -1182,7 +1182,7 @@
               <w:fldChar w:fldCharType="begin"/>
             </w:r>
             <w:r>
-              <w:instrText xml:space="preserve">PAGEREF _Toc1783111530 \h</w:instrText>
+              <w:instrText xml:space="preserve">PAGEREF _Toc1951610963 \h</w:instrText>
             </w:r>
             <w:r>
               <w:fldChar w:fldCharType="separate"/>
@@ -1191,7 +1191,7 @@
               <w:rPr>
                 <w:rStyle w:val="Hyperlink"/>
               </w:rPr>
-              <w:t>13</w:t>
+              <w:t>16</w:t>
             </w:r>
             <w:r>
               <w:fldChar w:fldCharType="end"/>
@@ -1209,7 +1209,7 @@
               <w:rStyle w:val="Hyperlink"/>
             </w:rPr>
           </w:pPr>
-          <w:hyperlink w:anchor="_Toc1519940446">
+          <w:hyperlink w:anchor="_Toc1870951654">
             <w:r>
               <w:rPr>
                 <w:rStyle w:val="Hyperlink"/>
@@ -1223,7 +1223,7 @@
               <w:fldChar w:fldCharType="begin"/>
             </w:r>
             <w:r>
-              <w:instrText xml:space="preserve">PAGEREF _Toc1519940446 \h</w:instrText>
+              <w:instrText xml:space="preserve">PAGEREF _Toc1870951654 \h</w:instrText>
             </w:r>
             <w:r>
               <w:fldChar w:fldCharType="separate"/>
@@ -1232,7 +1232,7 @@
               <w:rPr>
                 <w:rStyle w:val="Hyperlink"/>
               </w:rPr>
-              <w:t>13</w:t>
+              <w:t>16</w:t>
             </w:r>
             <w:r>
               <w:fldChar w:fldCharType="end"/>
@@ -1250,7 +1250,7 @@
               <w:rStyle w:val="Hyperlink"/>
             </w:rPr>
           </w:pPr>
-          <w:hyperlink w:anchor="_Toc1822701839">
+          <w:hyperlink w:anchor="_Toc1076147233">
             <w:r>
               <w:rPr>
                 <w:rStyle w:val="Hyperlink"/>
@@ -1264,7 +1264,7 @@
               <w:fldChar w:fldCharType="begin"/>
             </w:r>
             <w:r>
-              <w:instrText xml:space="preserve">PAGEREF _Toc1822701839 \h</w:instrText>
+              <w:instrText xml:space="preserve">PAGEREF _Toc1076147233 \h</w:instrText>
             </w:r>
             <w:r>
               <w:fldChar w:fldCharType="separate"/>
@@ -1273,7 +1273,7 @@
               <w:rPr>
                 <w:rStyle w:val="Hyperlink"/>
               </w:rPr>
-              <w:t>14</w:t>
+              <w:t>17</w:t>
             </w:r>
             <w:r>
               <w:fldChar w:fldCharType="end"/>
@@ -1291,12 +1291,12 @@
               <w:rStyle w:val="Hyperlink"/>
             </w:rPr>
           </w:pPr>
-          <w:hyperlink w:anchor="_Toc778303916">
-            <w:r>
-              <w:rPr>
-                <w:rStyle w:val="Hyperlink"/>
-              </w:rPr>
-              <w:t>6.0 Conclusion</w:t>
+          <w:hyperlink w:anchor="_Toc677027807">
+            <w:r>
+              <w:rPr>
+                <w:rStyle w:val="Hyperlink"/>
+              </w:rPr>
+              <w:t>6.0 GitHub Repository</w:t>
             </w:r>
             <w:r>
               <w:tab/>
@@ -1305,7 +1305,7 @@
               <w:fldChar w:fldCharType="begin"/>
             </w:r>
             <w:r>
-              <w:instrText xml:space="preserve">PAGEREF _Toc778303916 \h</w:instrText>
+              <w:instrText xml:space="preserve">PAGEREF _Toc677027807 \h</w:instrText>
             </w:r>
             <w:r>
               <w:fldChar w:fldCharType="separate"/>
@@ -1314,7 +1314,48 @@
               <w:rPr>
                 <w:rStyle w:val="Hyperlink"/>
               </w:rPr>
-              <w:t>14</w:t>
+              <w:t>17</w:t>
+            </w:r>
+            <w:r>
+              <w:fldChar w:fldCharType="end"/>
+            </w:r>
+          </w:hyperlink>
+        </w:p>
+        <w:p>
+          <w:pPr>
+            <w:pStyle w:val="TOC1"/>
+            <w:tabs>
+              <w:tab w:val="right" w:leader="dot" w:pos="9360"/>
+            </w:tabs>
+            <w:bidi w:val="0"/>
+            <w:rPr>
+              <w:rStyle w:val="Hyperlink"/>
+            </w:rPr>
+          </w:pPr>
+          <w:hyperlink w:anchor="_Toc1583039102">
+            <w:r>
+              <w:rPr>
+                <w:rStyle w:val="Hyperlink"/>
+              </w:rPr>
+              <w:t>7.0 Conclusion</w:t>
+            </w:r>
+            <w:r>
+              <w:tab/>
+            </w:r>
+            <w:r>
+              <w:fldChar w:fldCharType="begin"/>
+            </w:r>
+            <w:r>
+              <w:instrText xml:space="preserve">PAGEREF _Toc1583039102 \h</w:instrText>
+            </w:r>
+            <w:r>
+              <w:fldChar w:fldCharType="separate"/>
+            </w:r>
+            <w:r>
+              <w:rPr>
+                <w:rStyle w:val="Hyperlink"/>
+              </w:rPr>
+              <w:t>18</w:t>
             </w:r>
             <w:r>
               <w:fldChar w:fldCharType="end"/>
@@ -1330,12 +1371,23 @@
       <w:pPr>
         <w:pStyle w:val="Heading1"/>
       </w:pPr>
-      <w:bookmarkStart w:name="_Toc1828277334" w:id="1712814109"/>
+    </w:p>
+    <w:p>
+      <w:pPr/>
+      <w:r>
+        <w:br w:type="page"/>
+      </w:r>
+    </w:p>
+    <w:p>
+      <w:pPr>
+        <w:pStyle w:val="Heading1"/>
+      </w:pPr>
+      <w:bookmarkStart w:name="_Toc163376834" w:id="1786077961"/>
       <w:r>
         <w:rPr/>
         <w:t>1.0 Introduction</w:t>
       </w:r>
-      <w:bookmarkEnd w:id="1712814109"/>
+      <w:bookmarkEnd w:id="1786077961"/>
     </w:p>
     <w:p>
       <w:pPr>
@@ -1498,23 +1550,23 @@
       <w:pPr>
         <w:pStyle w:val="Heading1"/>
       </w:pPr>
-      <w:bookmarkStart w:name="_Toc1613949909" w:id="936746340"/>
+      <w:bookmarkStart w:name="_Toc687917974" w:id="1289497375"/>
       <w:r>
         <w:rPr/>
         <w:t>2.0 System Overview</w:t>
       </w:r>
-      <w:bookmarkEnd w:id="936746340"/>
+      <w:bookmarkEnd w:id="1289497375"/>
     </w:p>
     <w:p>
       <w:pPr>
         <w:pStyle w:val="Heading2"/>
       </w:pPr>
-      <w:bookmarkStart w:name="_Toc213232567" w:id="1396038865"/>
+      <w:bookmarkStart w:name="_Toc1409744740" w:id="1846626797"/>
       <w:r>
         <w:rPr/>
         <w:t>2.1 Overall Workflow</w:t>
       </w:r>
-      <w:bookmarkEnd w:id="1396038865"/>
+      <w:bookmarkEnd w:id="1846626797"/>
     </w:p>
     <w:p>
       <w:pPr>
@@ -1590,12 +1642,12 @@
       <w:pPr>
         <w:pStyle w:val="Heading2"/>
       </w:pPr>
-      <w:bookmarkStart w:name="_Toc840978139" w:id="328649189"/>
+      <w:bookmarkStart w:name="_Toc1529878978" w:id="292520009"/>
       <w:r>
         <w:rPr/>
         <w:t>2.2 System Components</w:t>
       </w:r>
-      <w:bookmarkEnd w:id="328649189"/>
+      <w:bookmarkEnd w:id="292520009"/>
     </w:p>
     <w:p>
       <w:pPr>
@@ -1764,23 +1816,23 @@
       <w:pPr>
         <w:pStyle w:val="Heading1"/>
       </w:pPr>
-      <w:bookmarkStart w:name="_Toc1921518502" w:id="816386212"/>
+      <w:bookmarkStart w:name="_Toc1780317248" w:id="352956125"/>
       <w:r>
         <w:rPr/>
         <w:t>3.0 Data Scraping Implementation</w:t>
       </w:r>
-      <w:bookmarkEnd w:id="816386212"/>
+      <w:bookmarkEnd w:id="352956125"/>
     </w:p>
     <w:p>
       <w:pPr>
         <w:pStyle w:val="Heading2"/>
       </w:pPr>
-      <w:bookmarkStart w:name="_Toc1784602705" w:id="1457929496"/>
+      <w:bookmarkStart w:name="_Toc954348432" w:id="678467083"/>
       <w:r>
         <w:rPr/>
         <w:t>3.1 Script Overview</w:t>
       </w:r>
-      <w:bookmarkEnd w:id="1457929496"/>
+      <w:bookmarkEnd w:id="678467083"/>
     </w:p>
     <w:p>
       <w:pPr>
@@ -1860,12 +1912,12 @@
       <w:pPr>
         <w:pStyle w:val="Heading2"/>
       </w:pPr>
-      <w:bookmarkStart w:name="_Toc754974241" w:id="1068282763"/>
+      <w:bookmarkStart w:name="_Toc2122083805" w:id="1393160970"/>
       <w:r>
         <w:rPr/>
         <w:t>3.2 Data Retrieval and Parsing</w:t>
       </w:r>
-      <w:bookmarkEnd w:id="1068282763"/>
+      <w:bookmarkEnd w:id="1393160970"/>
     </w:p>
     <w:p>
       <w:pPr>
@@ -2001,12 +2053,12 @@
       <w:pPr>
         <w:pStyle w:val="Heading2"/>
       </w:pPr>
-      <w:bookmarkStart w:name="_Toc1380745602" w:id="644073367"/>
+      <w:bookmarkStart w:name="_Toc456754348" w:id="290409535"/>
       <w:r>
         <w:rPr/>
         <w:t>3.3 Data Processing and Database Insertion</w:t>
       </w:r>
-      <w:bookmarkEnd w:id="644073367"/>
+      <w:bookmarkEnd w:id="290409535"/>
     </w:p>
     <w:p>
       <w:pPr>
@@ -2054,12 +2106,12 @@
       <w:pPr>
         <w:pStyle w:val="Heading2"/>
       </w:pPr>
-      <w:bookmarkStart w:name="_Toc296190155" w:id="1896062349"/>
+      <w:bookmarkStart w:name="_Toc909765241" w:id="1298129364"/>
       <w:r>
         <w:rPr/>
         <w:t>3.4 Automation Using Crontab</w:t>
       </w:r>
-      <w:bookmarkEnd w:id="1896062349"/>
+      <w:bookmarkEnd w:id="1298129364"/>
     </w:p>
     <w:p>
       <w:pPr>
@@ -2168,23 +2220,23 @@
       <w:pPr>
         <w:pStyle w:val="Heading1"/>
       </w:pPr>
-      <w:bookmarkStart w:name="_Toc1593008508" w:id="1268510153"/>
+      <w:bookmarkStart w:name="_Toc191879904" w:id="1235996703"/>
       <w:r>
         <w:rPr/>
         <w:t>4.0 MySQL Database Design</w:t>
       </w:r>
-      <w:bookmarkEnd w:id="1268510153"/>
+      <w:bookmarkEnd w:id="1235996703"/>
     </w:p>
     <w:p>
       <w:pPr>
         <w:pStyle w:val="Heading2"/>
       </w:pPr>
-      <w:bookmarkStart w:name="_Toc1242289599" w:id="552123459"/>
+      <w:bookmarkStart w:name="_Toc23910024" w:id="875934714"/>
       <w:r>
         <w:rPr/>
         <w:t>4.1 Database Overview</w:t>
       </w:r>
-      <w:bookmarkEnd w:id="552123459"/>
+      <w:bookmarkEnd w:id="875934714"/>
     </w:p>
     <w:p>
       <w:pPr>
@@ -2362,12 +2414,12 @@
       <w:pPr>
         <w:pStyle w:val="Heading2"/>
       </w:pPr>
-      <w:bookmarkStart w:name="_Toc2035793191" w:id="1958753883"/>
+      <w:bookmarkStart w:name="_Toc11448940" w:id="1396483791"/>
       <w:r>
         <w:rPr/>
         <w:t>4.2 ERD Diagram</w:t>
       </w:r>
-      <w:bookmarkEnd w:id="1958753883"/>
+      <w:bookmarkEnd w:id="1396483791"/>
     </w:p>
     <w:p>
       <w:pPr>
@@ -2443,12 +2495,12 @@
       <w:pPr>
         <w:pStyle w:val="Heading2"/>
       </w:pPr>
-      <w:bookmarkStart w:name="_Toc2140838884" w:id="1627936212"/>
+      <w:bookmarkStart w:name="_Toc2146813784" w:id="793326343"/>
       <w:r>
         <w:rPr/>
         <w:t>4.3 Example Records</w:t>
       </w:r>
-      <w:bookmarkEnd w:id="1627936212"/>
+      <w:bookmarkEnd w:id="793326343"/>
     </w:p>
     <w:p>
       <w:pPr>
@@ -2471,7 +2523,7 @@
       <w:pPr>
         <w:pStyle w:val="Heading3"/>
       </w:pPr>
-      <w:bookmarkStart w:name="_Toc192698412" w:id="893003455"/>
+      <w:bookmarkStart w:name="_Toc1320142396" w:id="2096010554"/>
       <w:r>
         <w:rPr/>
         <w:t xml:space="preserve">4.3.1 </w:t>
@@ -2484,7 +2536,7 @@
         <w:rPr/>
         <w:t xml:space="preserve"> table</w:t>
       </w:r>
-      <w:bookmarkEnd w:id="893003455"/>
+      <w:bookmarkEnd w:id="2096010554"/>
     </w:p>
     <w:p>
       <w:pPr>
@@ -2551,7 +2603,7 @@
         <w:pStyle w:val="Heading3"/>
         <w:jc w:val="left"/>
       </w:pPr>
-      <w:bookmarkStart w:name="_Toc1986571408" w:id="800779226"/>
+      <w:bookmarkStart w:name="_Toc602201124" w:id="952516304"/>
       <w:r>
         <w:rPr/>
         <w:t xml:space="preserve">4.3.2 </w:t>
@@ -2564,7 +2616,7 @@
         <w:rPr/>
         <w:t xml:space="preserve"> table</w:t>
       </w:r>
-      <w:bookmarkEnd w:id="800779226"/>
+      <w:bookmarkEnd w:id="952516304"/>
     </w:p>
     <w:p>
       <w:pPr>
@@ -2630,7 +2682,7 @@
       <w:pPr>
         <w:pStyle w:val="Heading3"/>
       </w:pPr>
-      <w:bookmarkStart w:name="_Toc1869934957" w:id="2070637687"/>
+      <w:bookmarkStart w:name="_Toc475126287" w:id="1672569742"/>
       <w:r>
         <w:rPr/>
         <w:t xml:space="preserve">4.3.3 </w:t>
@@ -2643,7 +2695,7 @@
         <w:rPr/>
         <w:t xml:space="preserve"> table</w:t>
       </w:r>
-      <w:bookmarkEnd w:id="2070637687"/>
+      <w:bookmarkEnd w:id="1672569742"/>
     </w:p>
     <w:p>
       <w:pPr>
@@ -2709,7 +2761,7 @@
       <w:pPr>
         <w:pStyle w:val="Heading3"/>
       </w:pPr>
-      <w:bookmarkStart w:name="_Toc146707514" w:id="2105044765"/>
+      <w:bookmarkStart w:name="_Toc1288982630" w:id="996941608"/>
       <w:r>
         <w:rPr/>
         <w:t xml:space="preserve">4.3.4 </w:t>
@@ -2722,7 +2774,7 @@
         <w:rPr/>
         <w:t xml:space="preserve"> table</w:t>
       </w:r>
-      <w:bookmarkEnd w:id="2105044765"/>
+      <w:bookmarkEnd w:id="996941608"/>
     </w:p>
     <w:p>
       <w:pPr>
@@ -2798,23 +2850,23 @@
       <w:pPr>
         <w:pStyle w:val="Heading1"/>
       </w:pPr>
-      <w:bookmarkStart w:name="_Toc672208828" w:id="1170353697"/>
+      <w:bookmarkStart w:name="_Toc1876450608" w:id="1876305782"/>
       <w:r>
         <w:rPr/>
         <w:t>5.0 Data Visualisation</w:t>
       </w:r>
-      <w:bookmarkEnd w:id="1170353697"/>
+      <w:bookmarkEnd w:id="1876305782"/>
     </w:p>
     <w:p>
       <w:pPr>
         <w:pStyle w:val="Heading2"/>
       </w:pPr>
-      <w:bookmarkStart w:name="_Toc1380923519" w:id="1244148411"/>
+      <w:bookmarkStart w:name="_Toc1112411780" w:id="1937010365"/>
       <w:r>
         <w:rPr/>
         <w:t>5.1 Workflow Overview</w:t>
       </w:r>
-      <w:bookmarkEnd w:id="1244148411"/>
+      <w:bookmarkEnd w:id="1937010365"/>
     </w:p>
     <w:p>
       <w:pPr>
@@ -2973,18 +3025,18 @@
       <w:pPr>
         <w:pStyle w:val="Heading2"/>
       </w:pPr>
-      <w:bookmarkStart w:name="_Toc2063606214" w:id="882776588"/>
+      <w:bookmarkStart w:name="_Toc926219788" w:id="1934105966"/>
       <w:r>
         <w:rPr/>
         <w:t>5.2 Graphs Produced</w:t>
       </w:r>
-      <w:bookmarkEnd w:id="882776588"/>
+      <w:bookmarkEnd w:id="1934105966"/>
     </w:p>
     <w:p>
       <w:pPr>
         <w:pStyle w:val="Heading3"/>
       </w:pPr>
-      <w:bookmarkStart w:name="_Toc1985792627" w:id="657428172"/>
+      <w:bookmarkStart w:name="_Toc107895685" w:id="2021227546"/>
       <w:r>
         <w:rPr/>
         <w:t xml:space="preserve">5.2.1 </w:t>
@@ -2993,7 +3045,7 @@
         <w:rPr/>
         <w:t>Average Hourly Temperature</w:t>
       </w:r>
-      <w:bookmarkEnd w:id="657428172"/>
+      <w:bookmarkEnd w:id="2021227546"/>
     </w:p>
     <w:p>
       <w:pPr>
@@ -3119,7 +3171,7 @@
       <w:pPr>
         <w:pStyle w:val="Heading3"/>
       </w:pPr>
-      <w:bookmarkStart w:name="_Toc1684035178" w:id="529510842"/>
+      <w:bookmarkStart w:name="_Toc1212649325" w:id="1457820622"/>
       <w:r>
         <w:rPr/>
         <w:t xml:space="preserve">5.2.2 Temperature vs </w:t>
@@ -3128,7 +3180,7 @@
         <w:rPr/>
         <w:t>Feels Like Temperature</w:t>
       </w:r>
-      <w:bookmarkEnd w:id="529510842"/>
+      <w:bookmarkEnd w:id="1457820622"/>
     </w:p>
     <w:p>
       <w:pPr>
@@ -3258,7 +3310,7 @@
       <w:pPr>
         <w:pStyle w:val="Heading3"/>
       </w:pPr>
-      <w:bookmarkStart w:name="_Toc1726936634" w:id="8809460"/>
+      <w:bookmarkStart w:name="_Toc1559762820" w:id="1045236585"/>
       <w:r>
         <w:rPr/>
         <w:t xml:space="preserve">5.2.3 </w:t>
@@ -3267,7 +3319,7 @@
         <w:rPr/>
         <w:t>Average Hourly Humidity</w:t>
       </w:r>
-      <w:bookmarkEnd w:id="8809460"/>
+      <w:bookmarkEnd w:id="1045236585"/>
     </w:p>
     <w:p>
       <w:pPr>
@@ -3353,7 +3405,7 @@
       <w:pPr>
         <w:pStyle w:val="Heading3"/>
       </w:pPr>
-      <w:bookmarkStart w:name="_Toc1890246701" w:id="460301527"/>
+      <w:bookmarkStart w:name="_Toc100740298" w:id="1500632258"/>
       <w:r>
         <w:rPr/>
         <w:t xml:space="preserve">5.2.4 </w:t>
@@ -3366,7 +3418,7 @@
         <w:rPr/>
         <w:t>Wind Speeds per Direction</w:t>
       </w:r>
-      <w:bookmarkEnd w:id="460301527"/>
+      <w:bookmarkEnd w:id="1500632258"/>
     </w:p>
     <w:p>
       <w:pPr>
@@ -3460,7 +3512,7 @@
       <w:pPr>
         <w:pStyle w:val="Heading3"/>
       </w:pPr>
-      <w:bookmarkStart w:name="_Toc744995727" w:id="1994021763"/>
+      <w:bookmarkStart w:name="_Toc2137049664" w:id="950444861"/>
       <w:r>
         <w:rPr/>
         <w:t>5.2.5 Weather Conditions</w:t>
@@ -3469,7 +3521,7 @@
         <w:rPr/>
         <w:t xml:space="preserve"> Count</w:t>
       </w:r>
-      <w:bookmarkEnd w:id="1994021763"/>
+      <w:bookmarkEnd w:id="950444861"/>
     </w:p>
     <w:p>
       <w:pPr>
@@ -3571,7 +3623,7 @@
       <w:pPr>
         <w:pStyle w:val="Heading3"/>
       </w:pPr>
-      <w:bookmarkStart w:name="_Toc1372594199" w:id="631152389"/>
+      <w:bookmarkStart w:name="_Toc318155179" w:id="1402071539"/>
       <w:r>
         <w:rPr/>
         <w:t xml:space="preserve">5.2.6 Pressure </w:t>
@@ -3584,7 +3636,7 @@
         <w:rPr/>
         <w:t>Count</w:t>
       </w:r>
-      <w:bookmarkEnd w:id="631152389"/>
+      <w:bookmarkEnd w:id="1402071539"/>
     </w:p>
     <w:p>
       <w:pPr>
@@ -3678,12 +3730,12 @@
       <w:pPr>
         <w:pStyle w:val="Heading3"/>
       </w:pPr>
-      <w:bookmarkStart w:name="_Toc203949041" w:id="1396167413"/>
+      <w:bookmarkStart w:name="_Toc1322194719" w:id="324445980"/>
       <w:r>
         <w:rPr/>
         <w:t>5.2.7 Air Quality Distribution per Date</w:t>
       </w:r>
-      <w:bookmarkEnd w:id="1396167413"/>
+      <w:bookmarkEnd w:id="324445980"/>
     </w:p>
     <w:p>
       <w:pPr>
@@ -3797,12 +3849,12 @@
       <w:pPr>
         <w:pStyle w:val="Heading3"/>
       </w:pPr>
-      <w:bookmarkStart w:name="_Toc1783111530" w:id="507381583"/>
+      <w:bookmarkStart w:name="_Toc1951610963" w:id="1754541599"/>
       <w:r>
         <w:rPr/>
         <w:t>5.2.8 UV Value Distribution per Date</w:t>
       </w:r>
-      <w:bookmarkEnd w:id="507381583"/>
+      <w:bookmarkEnd w:id="1754541599"/>
     </w:p>
     <w:p>
       <w:pPr>
@@ -3896,12 +3948,12 @@
       <w:pPr>
         <w:pStyle w:val="Heading3"/>
       </w:pPr>
-      <w:bookmarkStart w:name="_Toc1519940446" w:id="1733892761"/>
+      <w:bookmarkStart w:name="_Toc1870951654" w:id="1060922224"/>
       <w:r>
         <w:rPr/>
         <w:t>5.2.9 Temperature vs Humidity Scatter Plot</w:t>
       </w:r>
-      <w:bookmarkEnd w:id="1733892761"/>
+      <w:bookmarkEnd w:id="1060922224"/>
     </w:p>
     <w:p>
       <w:pPr>
@@ -4003,12 +4055,12 @@
       <w:pPr>
         <w:pStyle w:val="Heading3"/>
       </w:pPr>
-      <w:bookmarkStart w:name="_Toc1822701839" w:id="388908090"/>
+      <w:bookmarkStart w:name="_Toc1076147233" w:id="117693681"/>
       <w:r>
         <w:rPr/>
         <w:t>5.2.10 Sun Times Graphs</w:t>
       </w:r>
-      <w:bookmarkEnd w:id="388908090"/>
+      <w:bookmarkEnd w:id="117693681"/>
     </w:p>
     <w:p>
       <w:pPr>
@@ -4170,10 +4222,12 @@
       <w:pPr>
         <w:pStyle w:val="Heading1"/>
       </w:pPr>
+      <w:bookmarkStart w:name="_Toc677027807" w:id="1224197583"/>
       <w:r>
         <w:rPr/>
         <w:t>6.0 GitHub Repository</w:t>
       </w:r>
+      <w:bookmarkEnd w:id="1224197583"/>
     </w:p>
     <w:p>
       <w:pPr>
@@ -4221,7 +4275,7 @@
       <w:pPr>
         <w:pStyle w:val="Heading1"/>
       </w:pPr>
-      <w:bookmarkStart w:name="_Toc778303916" w:id="1357155027"/>
+      <w:bookmarkStart w:name="_Toc1583039102" w:id="319734028"/>
       <w:r>
         <w:rPr/>
         <w:t>7</w:t>
@@ -4230,7 +4284,7 @@
         <w:rPr/>
         <w:t>.0 Conclusion</w:t>
       </w:r>
-      <w:bookmarkEnd w:id="1357155027"/>
+      <w:bookmarkEnd w:id="319734028"/>
     </w:p>
     <w:p>
       <w:pPr>

</xml_diff>